<commit_message>
fixed mine and 0 renders, located table and elements
</commit_message>
<xml_diff>
--- a/הערות.docx
+++ b/הערות.docx
@@ -45,7 +45,23 @@
           <w:rFonts w:cs="Arial" w:hint="cs"/>
           <w:rtl/>
         </w:rPr>
-        <w:t xml:space="preserve">יש לי בעיית רינדור מסוימת שנגררת לי כל התרגיל. או שאני עושה משהו לא נכון או שעשיתי משהו שאני לא יודע שאסור, אבל ככה או ככה אני לא מצליח לפתור אותה. הבעיה היא בפונקציות הבאות: </w:t>
+        <w:t xml:space="preserve">יש לי בעיית </w:t>
+      </w:r>
+      <w:proofErr w:type="spellStart"/>
+      <w:r>
+        <w:rPr>
+          <w:rFonts w:cs="Arial" w:hint="cs"/>
+          <w:rtl/>
+        </w:rPr>
+        <w:t>רינדור</w:t>
+      </w:r>
+      <w:proofErr w:type="spellEnd"/>
+      <w:r>
+        <w:rPr>
+          <w:rFonts w:cs="Arial" w:hint="cs"/>
+          <w:rtl/>
+        </w:rPr>
+        <w:t xml:space="preserve"> מסוימת שנגררת לי כל התרגיל. או שאני עושה משהו לא נכון או שעשיתי משהו שאני לא יודע שאסור, אבל ככה או ככה אני לא מצליח לפתור אותה. הבעיה היא בפונקציות הבאות: </w:t>
       </w:r>
     </w:p>
     <w:p>
@@ -60,12 +76,21 @@
           <w:lang w:val="en-US"/>
         </w:rPr>
       </w:pPr>
-      <w:r>
-        <w:rPr>
-          <w:rFonts w:cs="Arial"/>
-          <w:lang w:val="en-US"/>
-        </w:rPr>
-        <w:t>revealMines()</w:t>
+      <w:proofErr w:type="spellStart"/>
+      <w:r>
+        <w:rPr>
+          <w:rFonts w:cs="Arial"/>
+          <w:lang w:val="en-US"/>
+        </w:rPr>
+        <w:t>revealMines</w:t>
+      </w:r>
+      <w:proofErr w:type="spellEnd"/>
+      <w:r>
+        <w:rPr>
+          <w:rFonts w:cs="Arial"/>
+          <w:lang w:val="en-US"/>
+        </w:rPr>
+        <w:t>()</w:t>
       </w:r>
     </w:p>
     <w:p>
@@ -80,12 +105,21 @@
           <w:lang w:val="en-US"/>
         </w:rPr>
       </w:pPr>
-      <w:r>
-        <w:rPr>
-          <w:rFonts w:cs="Arial"/>
-          <w:lang w:val="en-US"/>
-        </w:rPr>
-        <w:t>revealBoard()</w:t>
+      <w:proofErr w:type="spellStart"/>
+      <w:r>
+        <w:rPr>
+          <w:rFonts w:cs="Arial"/>
+          <w:lang w:val="en-US"/>
+        </w:rPr>
+        <w:t>revealBoard</w:t>
+      </w:r>
+      <w:proofErr w:type="spellEnd"/>
+      <w:r>
+        <w:rPr>
+          <w:rFonts w:cs="Arial"/>
+          <w:lang w:val="en-US"/>
+        </w:rPr>
+        <w:t>()</w:t>
       </w:r>
     </w:p>
     <w:p>
@@ -100,12 +134,21 @@
           <w:lang w:val="en-US"/>
         </w:rPr>
       </w:pPr>
-      <w:r>
-        <w:rPr>
-          <w:rFonts w:cs="Arial"/>
-          <w:lang w:val="en-US"/>
-        </w:rPr>
-        <w:t>expandShown()</w:t>
+      <w:proofErr w:type="spellStart"/>
+      <w:r>
+        <w:rPr>
+          <w:rFonts w:cs="Arial"/>
+          <w:lang w:val="en-US"/>
+        </w:rPr>
+        <w:t>expandShown</w:t>
+      </w:r>
+      <w:proofErr w:type="spellEnd"/>
+      <w:r>
+        <w:rPr>
+          <w:rFonts w:cs="Arial"/>
+          <w:lang w:val="en-US"/>
+        </w:rPr>
+        <w:t>()</w:t>
       </w:r>
     </w:p>
     <w:p>
@@ -125,6 +168,7 @@
         </w:rPr>
         <w:t xml:space="preserve">משום מה בין אם אני מקבל כפרמטר </w:t>
       </w:r>
+      <w:proofErr w:type="spellStart"/>
       <w:r>
         <w:rPr>
           <w:rFonts w:cs="Arial"/>
@@ -132,13 +176,32 @@
         </w:rPr>
         <w:t>elCell</w:t>
       </w:r>
-      <w:r>
-        <w:rPr>
-          <w:rFonts w:cs="Arial" w:hint="cs"/>
-          <w:rtl/>
-          <w:lang w:val="en-US"/>
-        </w:rPr>
-        <w:t xml:space="preserve"> או אם אני מגדיר אותו מקומית דרך דוקיומנט הוא טוען שהמשתנה הוא </w:t>
+      <w:proofErr w:type="spellEnd"/>
+      <w:r>
+        <w:rPr>
+          <w:rFonts w:cs="Arial" w:hint="cs"/>
+          <w:rtl/>
+          <w:lang w:val="en-US"/>
+        </w:rPr>
+        <w:t xml:space="preserve"> או אם אני מגדיר אותו מקומית דרך </w:t>
+      </w:r>
+      <w:proofErr w:type="spellStart"/>
+      <w:r>
+        <w:rPr>
+          <w:rFonts w:cs="Arial" w:hint="cs"/>
+          <w:rtl/>
+          <w:lang w:val="en-US"/>
+        </w:rPr>
+        <w:t>דוקיומנט</w:t>
+      </w:r>
+      <w:proofErr w:type="spellEnd"/>
+      <w:r>
+        <w:rPr>
+          <w:rFonts w:cs="Arial" w:hint="cs"/>
+          <w:rtl/>
+          <w:lang w:val="en-US"/>
+        </w:rPr>
+        <w:t xml:space="preserve"> הוא טוען שהמשתנה הוא </w:t>
       </w:r>
       <w:r>
         <w:rPr>
@@ -153,14 +216,41 @@
           <w:rtl/>
           <w:lang w:val="en-US"/>
         </w:rPr>
-        <w:t xml:space="preserve"> ולא מסכים לרנדר אותו לכלום ולכן אין לי גישה ל</w:t>
-      </w:r>
-      <w:r>
-        <w:rPr>
-          <w:rFonts w:cs="Arial"/>
-          <w:lang w:val="en-US"/>
-        </w:rPr>
-        <w:t xml:space="preserve">innerText </w:t>
+        <w:t xml:space="preserve"> ולא מסכים </w:t>
+      </w:r>
+      <w:proofErr w:type="spellStart"/>
+      <w:r>
+        <w:rPr>
+          <w:rFonts w:cs="Arial" w:hint="cs"/>
+          <w:rtl/>
+          <w:lang w:val="en-US"/>
+        </w:rPr>
+        <w:t>לרנדר</w:t>
+      </w:r>
+      <w:proofErr w:type="spellEnd"/>
+      <w:r>
+        <w:rPr>
+          <w:rFonts w:cs="Arial" w:hint="cs"/>
+          <w:rtl/>
+          <w:lang w:val="en-US"/>
+        </w:rPr>
+        <w:t xml:space="preserve"> אותו לכלום ולכן אין לי גישה ל</w:t>
+      </w:r>
+      <w:proofErr w:type="spellStart"/>
+      <w:r>
+        <w:rPr>
+          <w:rFonts w:cs="Arial"/>
+          <w:lang w:val="en-US"/>
+        </w:rPr>
+        <w:t>innerText</w:t>
+      </w:r>
+      <w:proofErr w:type="spellEnd"/>
+      <w:r>
+        <w:rPr>
+          <w:rFonts w:cs="Arial"/>
+          <w:lang w:val="en-US"/>
+        </w:rPr>
+        <w:t xml:space="preserve"> </w:t>
       </w:r>
       <w:r>
         <w:rPr>
@@ -170,6 +260,7 @@
         </w:rPr>
         <w:t xml:space="preserve">  או ל </w:t>
       </w:r>
+      <w:proofErr w:type="spellStart"/>
       <w:r>
         <w:rPr>
           <w:rFonts w:cs="Arial"/>
@@ -177,6 +268,7 @@
         </w:rPr>
         <w:t>innerHtml</w:t>
       </w:r>
+      <w:proofErr w:type="spellEnd"/>
       <w:r>
         <w:rPr>
           <w:rFonts w:cs="Arial" w:hint="cs"/>
@@ -290,7 +382,23 @@
           <w:rFonts w:cs="Arial"/>
           <w:rtl/>
         </w:rPr>
-        <w:t>שלב 4 עובד לחלוטין (הלוח מקבל ריסט במידה והתא הראשון הוא מוקש)</w:t>
+        <w:t xml:space="preserve">שלב 4 עובד לחלוטין (הלוח מקבל </w:t>
+      </w:r>
+      <w:proofErr w:type="spellStart"/>
+      <w:r>
+        <w:rPr>
+          <w:rFonts w:cs="Arial"/>
+          <w:rtl/>
+        </w:rPr>
+        <w:t>ריסט</w:t>
+      </w:r>
+      <w:proofErr w:type="spellEnd"/>
+      <w:r>
+        <w:rPr>
+          <w:rFonts w:cs="Arial"/>
+          <w:rtl/>
+        </w:rPr>
+        <w:t xml:space="preserve"> במידה והתא הראשון הוא מוקש)</w:t>
       </w:r>
     </w:p>
     <w:p>
@@ -456,7 +564,39 @@
           <w:rFonts w:cs="Arial"/>
           <w:rtl/>
         </w:rPr>
-        <w:t>סמיילים- העליון הרגיל עובד ומתפקד ככפתור ריפליי, האחרים שמתי כהערה כי יש לי בעיית רינדור נגררת בכמה פונקציות (אסביר תכף)</w:t>
+        <w:t xml:space="preserve">סמיילים- העליון הרגיל עובד ומתפקד ככפתור </w:t>
+      </w:r>
+      <w:proofErr w:type="spellStart"/>
+      <w:r>
+        <w:rPr>
+          <w:rFonts w:cs="Arial"/>
+          <w:rtl/>
+        </w:rPr>
+        <w:t>ריפליי</w:t>
+      </w:r>
+      <w:proofErr w:type="spellEnd"/>
+      <w:r>
+        <w:rPr>
+          <w:rFonts w:cs="Arial"/>
+          <w:rtl/>
+        </w:rPr>
+        <w:t xml:space="preserve">, האחרים שמתי כהערה כי יש לי בעיית </w:t>
+      </w:r>
+      <w:proofErr w:type="spellStart"/>
+      <w:r>
+        <w:rPr>
+          <w:rFonts w:cs="Arial"/>
+          <w:rtl/>
+        </w:rPr>
+        <w:t>רינדור</w:t>
+      </w:r>
+      <w:proofErr w:type="spellEnd"/>
+      <w:r>
+        <w:rPr>
+          <w:rFonts w:cs="Arial"/>
+          <w:rtl/>
+        </w:rPr>
+        <w:t xml:space="preserve"> נגררת בכמה פונקציות (אסביר תכף)</w:t>
       </w:r>
       <w:r>
         <w:t>.</w:t>
@@ -479,7 +619,15 @@
           <w:rFonts w:cs="Arial"/>
           <w:rtl/>
         </w:rPr>
-        <w:t>פונקציית פתיחה רקורסיבית- רעיונית אני חושב שיכולה לעבוד אבל לא הספקתי לנסות אותה עם קונסולים ואי אפשר לראות את הפתיחה כי יש לי בעיית רינד</w:t>
+        <w:t xml:space="preserve">פונקציית פתיחה רקורסיבית- רעיונית אני חושב שיכולה לעבוד אבל לא הספקתי לנסות אותה עם קונסולים ואי אפשר לראות את הפתיחה כי יש לי בעיית </w:t>
+      </w:r>
+      <w:proofErr w:type="spellStart"/>
+      <w:r>
+        <w:rPr>
+          <w:rFonts w:cs="Arial"/>
+          <w:rtl/>
+        </w:rPr>
+        <w:t>רינד</w:t>
       </w:r>
       <w:r>
         <w:rPr>
@@ -488,6 +636,7 @@
         </w:rPr>
         <w:t>ור</w:t>
       </w:r>
+      <w:proofErr w:type="spellEnd"/>
     </w:p>
     <w:p>
       <w:pPr>
@@ -568,6 +717,7 @@
         </w:rPr>
         <w:t xml:space="preserve"> (היו כפולים עם </w:t>
       </w:r>
+      <w:proofErr w:type="spellStart"/>
       <w:r>
         <w:rPr>
           <w:rFonts w:cs="Arial"/>
@@ -575,6 +725,7 @@
         </w:rPr>
         <w:t>gLevel</w:t>
       </w:r>
+      <w:proofErr w:type="spellEnd"/>
       <w:r>
         <w:rPr>
           <w:rFonts w:cs="Arial" w:hint="cs"/>
@@ -590,6 +741,7 @@
         </w:rPr>
         <w:t xml:space="preserve">  </w:t>
       </w:r>
+      <w:proofErr w:type="spellStart"/>
       <w:r>
         <w:rPr>
           <w:rFonts w:cs="Arial"/>
@@ -597,6 +749,7 @@
         </w:rPr>
         <w:t>gSize</w:t>
       </w:r>
+      <w:proofErr w:type="spellEnd"/>
       <w:r>
         <w:rPr>
           <w:rFonts w:cs="Arial" w:hint="cs"/>
@@ -605,6 +758,7 @@
         </w:rPr>
         <w:t xml:space="preserve"> ו </w:t>
       </w:r>
+      <w:proofErr w:type="spellStart"/>
       <w:r>
         <w:rPr>
           <w:rFonts w:cs="Arial"/>
@@ -612,6 +766,7 @@
         </w:rPr>
         <w:t>gMines</w:t>
       </w:r>
+      <w:proofErr w:type="spellEnd"/>
       <w:r>
         <w:rPr>
           <w:rFonts w:cs="Arial" w:hint="cs"/>
@@ -642,6 +797,7 @@
         </w:rPr>
         <w:t xml:space="preserve">סידור קוד מחדש בפונקציה </w:t>
       </w:r>
+      <w:proofErr w:type="spellStart"/>
       <w:r>
         <w:rPr>
           <w:rFonts w:cs="Arial"/>
@@ -649,13 +805,32 @@
         </w:rPr>
         <w:t>cellClicked</w:t>
       </w:r>
-      <w:r>
-        <w:rPr>
-          <w:rFonts w:cs="Arial" w:hint="cs"/>
-          <w:rtl/>
-          <w:lang w:val="en-US"/>
-        </w:rPr>
-        <w:t xml:space="preserve"> בצורה הגיונית יותר והוספת משתנה כדי לבצע רינדור גם במצב של מוקש וגם במצב של תא רגיל.</w:t>
+      <w:proofErr w:type="spellEnd"/>
+      <w:r>
+        <w:rPr>
+          <w:rFonts w:cs="Arial" w:hint="cs"/>
+          <w:rtl/>
+          <w:lang w:val="en-US"/>
+        </w:rPr>
+        <w:t xml:space="preserve"> בצורה הגיונית יותר והוספת משתנה כדי לבצע </w:t>
+      </w:r>
+      <w:proofErr w:type="spellStart"/>
+      <w:r>
+        <w:rPr>
+          <w:rFonts w:cs="Arial" w:hint="cs"/>
+          <w:rtl/>
+          <w:lang w:val="en-US"/>
+        </w:rPr>
+        <w:t>רינדור</w:t>
+      </w:r>
+      <w:proofErr w:type="spellEnd"/>
+      <w:r>
+        <w:rPr>
+          <w:rFonts w:cs="Arial" w:hint="cs"/>
+          <w:rtl/>
+          <w:lang w:val="en-US"/>
+        </w:rPr>
+        <w:t xml:space="preserve"> גם במצב של מוקש וגם במצב של תא רגיל.</w:t>
       </w:r>
       <w:r>
         <w:rPr>
@@ -664,14 +839,59 @@
         </w:rPr>
         <w:t xml:space="preserve"> </w:t>
       </w:r>
-      <w:r>
-        <w:rPr>
-          <w:rFonts w:cs="Arial" w:hint="cs"/>
-          <w:rtl/>
-          <w:lang w:val="en-US"/>
-        </w:rPr>
-        <w:t xml:space="preserve">פיתרון תקלות לוגיות בניצחון והפסד (כמו למשל שאחרי ניחצון/הפסד עדיין היה אפשר לשים דגל וללחוץ על התאים האחרים למרות שהסטופר וה </w:t>
-      </w:r>
+      <w:proofErr w:type="spellStart"/>
+      <w:r>
+        <w:rPr>
+          <w:rFonts w:cs="Arial" w:hint="cs"/>
+          <w:rtl/>
+          <w:lang w:val="en-US"/>
+        </w:rPr>
+        <w:t>פיתרון</w:t>
+      </w:r>
+      <w:proofErr w:type="spellEnd"/>
+      <w:r>
+        <w:rPr>
+          <w:rFonts w:cs="Arial" w:hint="cs"/>
+          <w:rtl/>
+          <w:lang w:val="en-US"/>
+        </w:rPr>
+        <w:t xml:space="preserve"> תקלות לוגיות בניצחון והפסד (כמו למשל שאחרי ניצ</w:t>
+      </w:r>
+      <w:r>
+        <w:rPr>
+          <w:rFonts w:cs="Arial" w:hint="cs"/>
+          <w:rtl/>
+          <w:lang w:val="en-US"/>
+        </w:rPr>
+        <w:t>ח</w:t>
+      </w:r>
+      <w:r>
+        <w:rPr>
+          <w:rFonts w:cs="Arial" w:hint="cs"/>
+          <w:rtl/>
+          <w:lang w:val="en-US"/>
+        </w:rPr>
+        <w:t xml:space="preserve">ון/הפסד עדיין היה אפשר לשים דגל וללחוץ על התאים האחרים למרות שהסטופר </w:t>
+      </w:r>
+      <w:proofErr w:type="spellStart"/>
+      <w:r>
+        <w:rPr>
+          <w:rFonts w:cs="Arial" w:hint="cs"/>
+          <w:rtl/>
+          <w:lang w:val="en-US"/>
+        </w:rPr>
+        <w:t>וה</w:t>
+      </w:r>
+      <w:proofErr w:type="spellEnd"/>
+      <w:r>
+        <w:rPr>
+          <w:rFonts w:cs="Arial" w:hint="cs"/>
+          <w:rtl/>
+          <w:lang w:val="en-US"/>
+        </w:rPr>
+        <w:t xml:space="preserve"> </w:t>
+      </w:r>
+      <w:proofErr w:type="spellStart"/>
       <w:r>
         <w:rPr>
           <w:rFonts w:cs="Arial"/>
@@ -679,6 +899,7 @@
         </w:rPr>
         <w:t>isOn</w:t>
       </w:r>
+      <w:proofErr w:type="spellEnd"/>
       <w:r>
         <w:rPr>
           <w:rFonts w:cs="Arial" w:hint="cs"/>
@@ -686,6 +907,36 @@
           <w:lang w:val="en-US"/>
         </w:rPr>
         <w:t xml:space="preserve"> היה כבוי).</w:t>
+      </w:r>
+      <w:r>
+        <w:rPr>
+          <w:rFonts w:cs="Arial"/>
+          <w:lang w:val="en-US"/>
+        </w:rPr>
+        <w:t xml:space="preserve"> </w:t>
+      </w:r>
+      <w:r>
+        <w:rPr>
+          <w:rFonts w:cs="Arial" w:hint="cs"/>
+          <w:rtl/>
+          <w:lang w:val="en-US"/>
+        </w:rPr>
+        <w:t xml:space="preserve">הוספת </w:t>
+      </w:r>
+      <w:r>
+        <w:rPr>
+          <w:rFonts w:cs="Arial"/>
+          <w:lang w:val="en-US"/>
+        </w:rPr>
+        <w:t>short if</w:t>
+      </w:r>
+      <w:r>
+        <w:rPr>
+          <w:rFonts w:cs="Arial" w:hint="cs"/>
+          <w:rtl/>
+          <w:lang w:val="en-US"/>
+        </w:rPr>
+        <w:t xml:space="preserve"> שמציג ריבוע פתוח ריק במקום להציג 0 אם לחצנו על תא עם 0 שכנים.</w:t>
       </w:r>
     </w:p>
     <w:p>
@@ -709,6 +960,7 @@
         </w:rPr>
         <w:t xml:space="preserve">התאמות בפונקציית </w:t>
       </w:r>
+      <w:proofErr w:type="spellStart"/>
       <w:r>
         <w:rPr>
           <w:rFonts w:cs="Arial"/>
@@ -716,6 +968,7 @@
         </w:rPr>
         <w:t>cellMarked</w:t>
       </w:r>
+      <w:proofErr w:type="spellEnd"/>
       <w:r>
         <w:rPr>
           <w:rFonts w:cs="Arial" w:hint="cs"/>
@@ -724,6 +977,7 @@
         </w:rPr>
         <w:t xml:space="preserve"> ו </w:t>
       </w:r>
+      <w:proofErr w:type="spellStart"/>
       <w:r>
         <w:rPr>
           <w:rFonts w:cs="Arial"/>
@@ -731,6 +985,7 @@
         </w:rPr>
         <w:t>checkWin</w:t>
       </w:r>
+      <w:proofErr w:type="spellEnd"/>
       <w:r>
         <w:rPr>
           <w:rFonts w:cs="Arial" w:hint="cs"/>
@@ -739,6 +994,7 @@
         </w:rPr>
         <w:t xml:space="preserve"> לתיקונים של מצב ניצחון והפסד בפונקציית ה </w:t>
       </w:r>
+      <w:proofErr w:type="spellStart"/>
       <w:r>
         <w:rPr>
           <w:rFonts w:cs="Arial"/>
@@ -746,6 +1002,7 @@
         </w:rPr>
         <w:t>cellClicked</w:t>
       </w:r>
+      <w:proofErr w:type="spellEnd"/>
       <w:r>
         <w:rPr>
           <w:rFonts w:cs="Arial" w:hint="cs"/>
@@ -774,7 +1031,25 @@
           <w:rtl/>
           <w:lang w:val="en-US"/>
         </w:rPr>
-        <w:t>תיקון רינדור מוקש אחרי התפוצצות.</w:t>
+        <w:t xml:space="preserve">תיקון </w:t>
+      </w:r>
+      <w:proofErr w:type="spellStart"/>
+      <w:r>
+        <w:rPr>
+          <w:rFonts w:cs="Arial" w:hint="cs"/>
+          <w:rtl/>
+          <w:lang w:val="en-US"/>
+        </w:rPr>
+        <w:t>רינדור</w:t>
+      </w:r>
+      <w:proofErr w:type="spellEnd"/>
+      <w:r>
+        <w:rPr>
+          <w:rFonts w:cs="Arial" w:hint="cs"/>
+          <w:rtl/>
+          <w:lang w:val="en-US"/>
+        </w:rPr>
+        <w:t xml:space="preserve"> מוקש אחרי התפוצצות.</w:t>
       </w:r>
     </w:p>
     <w:p>
@@ -796,15 +1071,69 @@
           <w:rtl/>
           <w:lang w:val="en-US"/>
         </w:rPr>
-        <w:t>תיקון רינדור סמיילים (מסתבר שהבעיה היתה שהגדרתי מראש את המשתנ</w:t>
-      </w:r>
-      <w:r>
-        <w:rPr>
-          <w:rFonts w:cs="Arial" w:hint="cs"/>
-          <w:rtl/>
-          <w:lang w:val="en-US"/>
-        </w:rPr>
-        <w:t xml:space="preserve">ה של האמוג'י </w:t>
+        <w:t xml:space="preserve">תיקון </w:t>
+      </w:r>
+      <w:proofErr w:type="spellStart"/>
+      <w:r>
+        <w:rPr>
+          <w:rFonts w:cs="Arial" w:hint="cs"/>
+          <w:rtl/>
+          <w:lang w:val="en-US"/>
+        </w:rPr>
+        <w:t>רינדור</w:t>
+      </w:r>
+      <w:proofErr w:type="spellEnd"/>
+      <w:r>
+        <w:rPr>
+          <w:rFonts w:cs="Arial" w:hint="cs"/>
+          <w:rtl/>
+          <w:lang w:val="en-US"/>
+        </w:rPr>
+        <w:t xml:space="preserve"> סמיילים (מסתבר שהבעיה </w:t>
+      </w:r>
+      <w:proofErr w:type="spellStart"/>
+      <w:r>
+        <w:rPr>
+          <w:rFonts w:cs="Arial" w:hint="cs"/>
+          <w:rtl/>
+          <w:lang w:val="en-US"/>
+        </w:rPr>
+        <w:t>היתה</w:t>
+      </w:r>
+      <w:proofErr w:type="spellEnd"/>
+      <w:r>
+        <w:rPr>
+          <w:rFonts w:cs="Arial" w:hint="cs"/>
+          <w:rtl/>
+          <w:lang w:val="en-US"/>
+        </w:rPr>
+        <w:t xml:space="preserve"> שהגדרתי מראש את המשתנ</w:t>
+      </w:r>
+      <w:r>
+        <w:rPr>
+          <w:rFonts w:cs="Arial" w:hint="cs"/>
+          <w:rtl/>
+          <w:lang w:val="en-US"/>
+        </w:rPr>
+        <w:t xml:space="preserve">ה של </w:t>
+      </w:r>
+      <w:proofErr w:type="spellStart"/>
+      <w:r>
+        <w:rPr>
+          <w:rFonts w:cs="Arial" w:hint="cs"/>
+          <w:rtl/>
+          <w:lang w:val="en-US"/>
+        </w:rPr>
+        <w:t>האמוג'י</w:t>
+      </w:r>
+      <w:proofErr w:type="spellEnd"/>
+      <w:r>
+        <w:rPr>
+          <w:rFonts w:cs="Arial" w:hint="cs"/>
+          <w:rtl/>
+          <w:lang w:val="en-US"/>
+        </w:rPr>
+        <w:t xml:space="preserve"> </w:t>
       </w:r>
       <w:r>
         <w:rPr>
@@ -814,6 +1143,7 @@
         </w:rPr>
         <w:t xml:space="preserve">כ </w:t>
       </w:r>
+      <w:proofErr w:type="spellStart"/>
       <w:r>
         <w:rPr>
           <w:rFonts w:cs="Arial"/>
@@ -834,8 +1164,9 @@
           <w:iCs/>
           <w:lang w:val="en-US"/>
         </w:rPr>
-        <w:t>querySelector(.</w:t>
-      </w:r>
+        <w:t>querySelector</w:t>
+      </w:r>
+      <w:proofErr w:type="spellEnd"/>
       <w:r>
         <w:rPr>
           <w:rFonts w:cs="Arial"/>
@@ -845,7 +1176,7 @@
           <w:iCs/>
           <w:lang w:val="en-US"/>
         </w:rPr>
-        <w:t>’x</w:t>
+        <w:t>(.</w:t>
       </w:r>
       <w:r>
         <w:rPr>
@@ -856,8 +1187,32 @@
           <w:iCs/>
           <w:lang w:val="en-US"/>
         </w:rPr>
-        <w:t>’).innerText</w:t>
-      </w:r>
+        <w:t>’x</w:t>
+      </w:r>
+      <w:r>
+        <w:rPr>
+          <w:rFonts w:cs="Arial"/>
+          <w:b/>
+          <w:bCs/>
+          <w:i/>
+          <w:iCs/>
+          <w:lang w:val="en-US"/>
+        </w:rPr>
+        <w:t>’).</w:t>
+      </w:r>
+      <w:proofErr w:type="spellStart"/>
+      <w:r>
+        <w:rPr>
+          <w:rFonts w:cs="Arial"/>
+          <w:b/>
+          <w:bCs/>
+          <w:i/>
+          <w:iCs/>
+          <w:lang w:val="en-US"/>
+        </w:rPr>
+        <w:t>innerText</w:t>
+      </w:r>
+      <w:proofErr w:type="spellEnd"/>
       <w:r>
         <w:rPr>
           <w:rFonts w:cs="Arial" w:hint="cs"/>
@@ -866,6 +1221,7 @@
         </w:rPr>
         <w:t xml:space="preserve"> והוא לא אכל את זה. אז הכנסתי לו את ה</w:t>
       </w:r>
+      <w:proofErr w:type="spellStart"/>
       <w:r>
         <w:rPr>
           <w:rFonts w:cs="Arial"/>
@@ -873,6 +1229,7 @@
         </w:rPr>
         <w:t>innerText</w:t>
       </w:r>
+      <w:proofErr w:type="spellEnd"/>
       <w:r>
         <w:rPr>
           <w:rFonts w:cs="Arial" w:hint="cs"/>
@@ -964,6 +1321,54 @@
         </w:rPr>
         <w:t>הוספת מד חיים שמתעדכן</w:t>
       </w:r>
+      <w:r>
+        <w:rPr>
+          <w:rFonts w:cs="Arial"/>
+          <w:lang w:val="en-US"/>
+        </w:rPr>
+        <w:t xml:space="preserve"> </w:t>
+      </w:r>
+      <w:r>
+        <w:rPr>
+          <w:rFonts w:cs="Arial" w:hint="cs"/>
+          <w:rtl/>
+          <w:lang w:val="en-US"/>
+        </w:rPr>
+        <w:t xml:space="preserve">ועדכון כך שבמידה ובוחרים ברמת </w:t>
+      </w:r>
+      <w:r>
+        <w:rPr>
+          <w:rFonts w:cs="Arial"/>
+          <w:lang w:val="en-US"/>
+        </w:rPr>
+        <w:t>beginner</w:t>
+      </w:r>
+      <w:r>
+        <w:rPr>
+          <w:rFonts w:cs="Arial" w:hint="cs"/>
+          <w:rtl/>
+          <w:lang w:val="en-US"/>
+        </w:rPr>
+        <w:t xml:space="preserve"> אז יש רק חיים אחד (אחרת זה </w:t>
+      </w:r>
+      <w:proofErr w:type="spellStart"/>
+      <w:r>
+        <w:rPr>
+          <w:rFonts w:cs="Arial" w:hint="cs"/>
+          <w:rtl/>
+          <w:lang w:val="en-US"/>
+        </w:rPr>
+        <w:t>טפשי</w:t>
+      </w:r>
+      <w:proofErr w:type="spellEnd"/>
+      <w:r>
+        <w:rPr>
+          <w:rFonts w:cs="Arial" w:hint="cs"/>
+          <w:rtl/>
+          <w:lang w:val="en-US"/>
+        </w:rPr>
+        <w:t>).</w:t>
+      </w:r>
     </w:p>
     <w:p>
       <w:pPr>
@@ -987,6 +1392,7 @@
         <w:lastRenderedPageBreak/>
         <w:t xml:space="preserve">עבודה על פונקציית </w:t>
       </w:r>
+      <w:proofErr w:type="spellStart"/>
       <w:r>
         <w:rPr>
           <w:rFonts w:cs="Arial"/>
@@ -994,6 +1400,7 @@
         </w:rPr>
         <w:t>revelMaines</w:t>
       </w:r>
+      <w:proofErr w:type="spellEnd"/>
       <w:r>
         <w:rPr>
           <w:rFonts w:cs="Arial" w:hint="cs"/>
@@ -1002,6 +1409,7 @@
         </w:rPr>
         <w:t xml:space="preserve"> ופונקציית </w:t>
       </w:r>
+      <w:proofErr w:type="spellStart"/>
       <w:r>
         <w:rPr>
           <w:rFonts w:cs="Arial"/>
@@ -1009,22 +1417,130 @@
         </w:rPr>
         <w:t>revealBoard</w:t>
       </w:r>
-      <w:r>
-        <w:rPr>
-          <w:rFonts w:cs="Arial" w:hint="cs"/>
-          <w:rtl/>
-          <w:lang w:val="en-US"/>
-        </w:rPr>
-        <w:t xml:space="preserve"> אבל עדיין תקלת הרינדור נמשכת</w:t>
-      </w:r>
-      <w:r>
-        <w:rPr>
-          <w:rFonts w:cs="Arial" w:hint="cs"/>
-          <w:rtl/>
-          <w:lang w:val="en-US"/>
-        </w:rPr>
-        <w:t xml:space="preserve">. ניסיתי לנייד את הרינדור לפונקצצית רינדור התא היעודית אבל ללא הצלחה, הוספתי תנאי בתוך הפונקציות כדי להמנע ממצב של חיפוש תא שהקלאס שלו כבר נחשף (מה שעלול ליצור שגיאה). עד כה ניסיתי לשנות מ </w:t>
-      </w:r>
+      <w:proofErr w:type="spellEnd"/>
+      <w:r>
+        <w:rPr>
+          <w:rFonts w:cs="Arial" w:hint="cs"/>
+          <w:rtl/>
+          <w:lang w:val="en-US"/>
+        </w:rPr>
+        <w:t xml:space="preserve"> אבל עדיין תקלת </w:t>
+      </w:r>
+      <w:proofErr w:type="spellStart"/>
+      <w:r>
+        <w:rPr>
+          <w:rFonts w:cs="Arial" w:hint="cs"/>
+          <w:rtl/>
+          <w:lang w:val="en-US"/>
+        </w:rPr>
+        <w:t>הרינדור</w:t>
+      </w:r>
+      <w:proofErr w:type="spellEnd"/>
+      <w:r>
+        <w:rPr>
+          <w:rFonts w:cs="Arial" w:hint="cs"/>
+          <w:rtl/>
+          <w:lang w:val="en-US"/>
+        </w:rPr>
+        <w:t xml:space="preserve"> נמשכת</w:t>
+      </w:r>
+      <w:r>
+        <w:rPr>
+          <w:rFonts w:cs="Arial" w:hint="cs"/>
+          <w:rtl/>
+          <w:lang w:val="en-US"/>
+        </w:rPr>
+        <w:t xml:space="preserve">. ניסיתי לנייד את </w:t>
+      </w:r>
+      <w:proofErr w:type="spellStart"/>
+      <w:r>
+        <w:rPr>
+          <w:rFonts w:cs="Arial" w:hint="cs"/>
+          <w:rtl/>
+          <w:lang w:val="en-US"/>
+        </w:rPr>
+        <w:t>הרינדור</w:t>
+      </w:r>
+      <w:proofErr w:type="spellEnd"/>
+      <w:r>
+        <w:rPr>
+          <w:rFonts w:cs="Arial" w:hint="cs"/>
+          <w:rtl/>
+          <w:lang w:val="en-US"/>
+        </w:rPr>
+        <w:t xml:space="preserve"> לפונקצ</w:t>
+      </w:r>
+      <w:r>
+        <w:rPr>
+          <w:rFonts w:cs="Arial" w:hint="cs"/>
+          <w:rtl/>
+          <w:lang w:val="en-US"/>
+        </w:rPr>
+        <w:t>י</w:t>
+      </w:r>
+      <w:r>
+        <w:rPr>
+          <w:rFonts w:cs="Arial" w:hint="cs"/>
+          <w:rtl/>
+          <w:lang w:val="en-US"/>
+        </w:rPr>
+        <w:t xml:space="preserve">ית </w:t>
+      </w:r>
+      <w:proofErr w:type="spellStart"/>
+      <w:r>
+        <w:rPr>
+          <w:rFonts w:cs="Arial" w:hint="cs"/>
+          <w:rtl/>
+          <w:lang w:val="en-US"/>
+        </w:rPr>
+        <w:t>רינדור</w:t>
+      </w:r>
+      <w:proofErr w:type="spellEnd"/>
+      <w:r>
+        <w:rPr>
+          <w:rFonts w:cs="Arial" w:hint="cs"/>
+          <w:rtl/>
+          <w:lang w:val="en-US"/>
+        </w:rPr>
+        <w:t xml:space="preserve"> התא </w:t>
+      </w:r>
+      <w:proofErr w:type="spellStart"/>
+      <w:r>
+        <w:rPr>
+          <w:rFonts w:cs="Arial" w:hint="cs"/>
+          <w:rtl/>
+          <w:lang w:val="en-US"/>
+        </w:rPr>
+        <w:t>היעודית</w:t>
+      </w:r>
+      <w:proofErr w:type="spellEnd"/>
+      <w:r>
+        <w:rPr>
+          <w:rFonts w:cs="Arial" w:hint="cs"/>
+          <w:rtl/>
+          <w:lang w:val="en-US"/>
+        </w:rPr>
+        <w:t xml:space="preserve"> אבל ללא הצלחה, הוספתי תנאי בתוך הפונקציות כדי </w:t>
+      </w:r>
+      <w:proofErr w:type="spellStart"/>
+      <w:r>
+        <w:rPr>
+          <w:rFonts w:cs="Arial" w:hint="cs"/>
+          <w:rtl/>
+          <w:lang w:val="en-US"/>
+        </w:rPr>
+        <w:t>להמנע</w:t>
+      </w:r>
+      <w:proofErr w:type="spellEnd"/>
+      <w:r>
+        <w:rPr>
+          <w:rFonts w:cs="Arial" w:hint="cs"/>
+          <w:rtl/>
+          <w:lang w:val="en-US"/>
+        </w:rPr>
+        <w:t xml:space="preserve"> ממצב של חיפוש תא שהקלאס שלו כבר נחשף (מה שעלול ליצור שגיאה). עד כה ניסיתי לשנות מ </w:t>
+      </w:r>
+      <w:proofErr w:type="spellStart"/>
       <w:r>
         <w:rPr>
           <w:rFonts w:cs="Arial"/>
@@ -1032,6 +1548,7 @@
         </w:rPr>
         <w:t>querySelector</w:t>
       </w:r>
+      <w:proofErr w:type="spellEnd"/>
       <w:r>
         <w:rPr>
           <w:rFonts w:cs="Arial" w:hint="cs"/>
@@ -1040,6 +1557,7 @@
         </w:rPr>
         <w:t xml:space="preserve"> ל </w:t>
       </w:r>
+      <w:proofErr w:type="spellStart"/>
       <w:r>
         <w:rPr>
           <w:rFonts w:cs="Arial"/>
@@ -1047,13 +1565,30 @@
         </w:rPr>
         <w:t>getElemntByClassName</w:t>
       </w:r>
-      <w:r>
-        <w:rPr>
-          <w:rFonts w:cs="Arial" w:hint="cs"/>
-          <w:rtl/>
-          <w:lang w:val="en-US"/>
-        </w:rPr>
-        <w:t xml:space="preserve"> ללא הצלחה (עם נקוה ובלי נקודה בשם).</w:t>
+      <w:proofErr w:type="spellEnd"/>
+      <w:r>
+        <w:rPr>
+          <w:rFonts w:cs="Arial" w:hint="cs"/>
+          <w:rtl/>
+          <w:lang w:val="en-US"/>
+        </w:rPr>
+        <w:t xml:space="preserve"> ללא הצלחה (עם נקו</w:t>
+      </w:r>
+      <w:r>
+        <w:rPr>
+          <w:rFonts w:cs="Arial" w:hint="cs"/>
+          <w:rtl/>
+          <w:lang w:val="en-US"/>
+        </w:rPr>
+        <w:t>ד</w:t>
+      </w:r>
+      <w:r>
+        <w:rPr>
+          <w:rFonts w:cs="Arial" w:hint="cs"/>
+          <w:rtl/>
+          <w:lang w:val="en-US"/>
+        </w:rPr>
+        <w:t>ה ובלי נקודה בשם).</w:t>
       </w:r>
     </w:p>
     <w:p>

</xml_diff>